<commit_message>
Changes to Fully Addressed Taking a Turn
</commit_message>
<xml_diff>
--- a/Group 3 Iteration 2/FullyUseCaseTakingaTurn.docx
+++ b/Group 3 Iteration 2/FullyUseCaseTakingaTurn.docx
@@ -442,31 +442,7 @@
           <w:sz w:val="24"/>
           <w:szCs w:val="24"/>
         </w:rPr>
-        <w:t>The s</w:t>
-      </w:r>
-      <w:r>
-        <w:rPr>
-          <w:rFonts w:ascii="Times New Roman" w:hAnsi="Times New Roman" w:cs="Times New Roman"/>
-          <w:sz w:val="24"/>
-          <w:szCs w:val="24"/>
-        </w:rPr>
-        <w:t xml:space="preserve">ystem provides the board to place the </w:t>
-      </w:r>
-      <w:r>
-        <w:rPr>
-          <w:rFonts w:ascii="Times New Roman" w:hAnsi="Times New Roman" w:cs="Times New Roman"/>
-          <w:sz w:val="24"/>
-          <w:szCs w:val="24"/>
-        </w:rPr>
-        <w:t>piece</w:t>
-      </w:r>
-      <w:r>
-        <w:rPr>
-          <w:rFonts w:ascii="Times New Roman" w:hAnsi="Times New Roman" w:cs="Times New Roman"/>
-          <w:sz w:val="24"/>
-          <w:szCs w:val="24"/>
-        </w:rPr>
-        <w:t>.</w:t>
+        <w:t>The user rotates and/or flips the piece. (Alt2: The user declines it)</w:t>
       </w:r>
     </w:p>
     <w:p>
@@ -490,39 +466,23 @@
           <w:sz w:val="24"/>
           <w:szCs w:val="24"/>
         </w:rPr>
-        <w:t>The user select</w:t>
-      </w:r>
-      <w:r>
-        <w:rPr>
-          <w:rFonts w:ascii="Times New Roman" w:hAnsi="Times New Roman" w:cs="Times New Roman"/>
-          <w:sz w:val="24"/>
-          <w:szCs w:val="24"/>
-        </w:rPr>
-        <w:t>s</w:t>
-      </w:r>
-      <w:r>
-        <w:rPr>
-          <w:rFonts w:ascii="Times New Roman" w:hAnsi="Times New Roman" w:cs="Times New Roman"/>
-          <w:sz w:val="24"/>
-          <w:szCs w:val="24"/>
-        </w:rPr>
-        <w:t xml:space="preserve"> </w:t>
-      </w:r>
-      <w:r>
-        <w:rPr>
-          <w:rFonts w:ascii="Times New Roman" w:hAnsi="Times New Roman" w:cs="Times New Roman"/>
-          <w:sz w:val="24"/>
-          <w:szCs w:val="24"/>
-        </w:rPr>
-        <w:t>place</w:t>
-      </w:r>
-      <w:r>
-        <w:rPr>
-          <w:rFonts w:ascii="Times New Roman" w:hAnsi="Times New Roman" w:cs="Times New Roman"/>
-          <w:sz w:val="24"/>
-          <w:szCs w:val="24"/>
-        </w:rPr>
-        <w:t xml:space="preserve"> on the board</w:t>
+        <w:t>The s</w:t>
+      </w:r>
+      <w:r>
+        <w:rPr>
+          <w:rFonts w:ascii="Times New Roman" w:hAnsi="Times New Roman" w:cs="Times New Roman"/>
+          <w:sz w:val="24"/>
+          <w:szCs w:val="24"/>
+        </w:rPr>
+        <w:t xml:space="preserve">ystem provides the board to place the </w:t>
+      </w:r>
+      <w:r>
+        <w:rPr>
+          <w:rFonts w:ascii="Times New Roman" w:hAnsi="Times New Roman" w:cs="Times New Roman"/>
+          <w:sz w:val="24"/>
+          <w:szCs w:val="24"/>
+        </w:rPr>
+        <w:t>piece</w:t>
       </w:r>
       <w:r>
         <w:rPr>
@@ -554,15 +514,47 @@
           <w:sz w:val="24"/>
           <w:szCs w:val="24"/>
         </w:rPr>
-        <w:t>The s</w:t>
-      </w:r>
-      <w:r>
-        <w:rPr>
-          <w:rFonts w:ascii="Times New Roman" w:hAnsi="Times New Roman" w:cs="Times New Roman"/>
-          <w:sz w:val="24"/>
-          <w:szCs w:val="24"/>
-        </w:rPr>
-        <w:t>ystem validates the user’s move</w:t>
+        <w:t>The user select</w:t>
+      </w:r>
+      <w:r>
+        <w:rPr>
+          <w:rFonts w:ascii="Times New Roman" w:hAnsi="Times New Roman" w:cs="Times New Roman"/>
+          <w:sz w:val="24"/>
+          <w:szCs w:val="24"/>
+        </w:rPr>
+        <w:t>s</w:t>
+      </w:r>
+      <w:r>
+        <w:rPr>
+          <w:rFonts w:ascii="Times New Roman" w:hAnsi="Times New Roman" w:cs="Times New Roman"/>
+          <w:sz w:val="24"/>
+          <w:szCs w:val="24"/>
+        </w:rPr>
+        <w:t xml:space="preserve"> </w:t>
+      </w:r>
+      <w:r>
+        <w:rPr>
+          <w:rFonts w:ascii="Times New Roman" w:hAnsi="Times New Roman" w:cs="Times New Roman"/>
+          <w:sz w:val="24"/>
+          <w:szCs w:val="24"/>
+        </w:rPr>
+        <w:t xml:space="preserve">the </w:t>
+      </w:r>
+      <w:r>
+        <w:rPr>
+          <w:rFonts w:ascii="Times New Roman" w:hAnsi="Times New Roman" w:cs="Times New Roman"/>
+          <w:sz w:val="24"/>
+          <w:szCs w:val="24"/>
+        </w:rPr>
+        <w:t>place</w:t>
+      </w:r>
+      <w:r>
+        <w:rPr>
+          <w:rFonts w:ascii="Times New Roman" w:hAnsi="Times New Roman" w:cs="Times New Roman"/>
+          <w:sz w:val="24"/>
+          <w:szCs w:val="24"/>
+        </w:rPr>
+        <w:t xml:space="preserve"> on the board</w:t>
       </w:r>
       <w:r>
         <w:rPr>
@@ -602,6 +594,46 @@
           <w:sz w:val="24"/>
           <w:szCs w:val="24"/>
         </w:rPr>
+        <w:t>ystem validates the user’s move</w:t>
+      </w:r>
+      <w:r>
+        <w:rPr>
+          <w:rFonts w:ascii="Times New Roman" w:hAnsi="Times New Roman" w:cs="Times New Roman"/>
+          <w:sz w:val="24"/>
+          <w:szCs w:val="24"/>
+        </w:rPr>
+        <w:t>.</w:t>
+      </w:r>
+    </w:p>
+    <w:p>
+      <w:pPr>
+        <w:pStyle w:val="ListParagraph"/>
+        <w:numPr>
+          <w:ilvl w:val="0"/>
+          <w:numId w:val="4"/>
+        </w:numPr>
+        <w:rPr>
+          <w:rFonts w:ascii="Times New Roman" w:hAnsi="Times New Roman" w:cs="Times New Roman"/>
+          <w:b/>
+          <w:bCs/>
+          <w:sz w:val="24"/>
+          <w:szCs w:val="24"/>
+        </w:rPr>
+      </w:pPr>
+      <w:r>
+        <w:rPr>
+          <w:rFonts w:ascii="Times New Roman" w:hAnsi="Times New Roman" w:cs="Times New Roman"/>
+          <w:sz w:val="24"/>
+          <w:szCs w:val="24"/>
+        </w:rPr>
+        <w:t>The s</w:t>
+      </w:r>
+      <w:r>
+        <w:rPr>
+          <w:rFonts w:ascii="Times New Roman" w:hAnsi="Times New Roman" w:cs="Times New Roman"/>
+          <w:sz w:val="24"/>
+          <w:szCs w:val="24"/>
+        </w:rPr>
         <w:t>ystem places user’s piece on the board</w:t>
       </w:r>
       <w:r>
@@ -724,6 +756,8 @@
         </w:rPr>
         <w:t>kips the turn of the user</w:t>
       </w:r>
+      <w:bookmarkStart w:id="0" w:name="_GoBack"/>
+      <w:bookmarkEnd w:id="0"/>
     </w:p>
     <w:p>
       <w:pPr>
@@ -755,8 +789,89 @@
         </w:rPr>
         <w:t>t2</w:t>
       </w:r>
-      <w:bookmarkStart w:id="0" w:name="_GoBack"/>
-      <w:bookmarkEnd w:id="0"/>
+      <w:r>
+        <w:rPr>
+          <w:rFonts w:ascii="Times New Roman" w:hAnsi="Times New Roman" w:cs="Times New Roman"/>
+          <w:i/>
+          <w:iCs/>
+          <w:sz w:val="24"/>
+          <w:szCs w:val="24"/>
+        </w:rPr>
+        <w:t xml:space="preserve">: </w:t>
+      </w:r>
+      <w:r>
+        <w:rPr>
+          <w:rFonts w:ascii="Times New Roman" w:hAnsi="Times New Roman" w:cs="Times New Roman"/>
+          <w:i/>
+          <w:iCs/>
+          <w:sz w:val="24"/>
+          <w:szCs w:val="24"/>
+        </w:rPr>
+        <w:t>The user declines it</w:t>
+      </w:r>
+    </w:p>
+    <w:p>
+      <w:pPr>
+        <w:pStyle w:val="ListParagraph"/>
+        <w:numPr>
+          <w:ilvl w:val="0"/>
+          <w:numId w:val="15"/>
+        </w:numPr>
+        <w:rPr>
+          <w:rFonts w:ascii="Times New Roman" w:hAnsi="Times New Roman" w:cs="Times New Roman"/>
+          <w:sz w:val="24"/>
+          <w:szCs w:val="24"/>
+        </w:rPr>
+      </w:pPr>
+      <w:r>
+        <w:rPr>
+          <w:rFonts w:ascii="Times New Roman" w:hAnsi="Times New Roman" w:cs="Times New Roman"/>
+          <w:sz w:val="24"/>
+          <w:szCs w:val="24"/>
+        </w:rPr>
+        <w:t>Flow resumes at Main Success Scenario Step7.</w:t>
+      </w:r>
+    </w:p>
+    <w:p>
+      <w:pPr>
+        <w:rPr>
+          <w:rFonts w:ascii="Times New Roman" w:hAnsi="Times New Roman" w:cs="Times New Roman"/>
+          <w:i/>
+          <w:iCs/>
+          <w:sz w:val="24"/>
+          <w:szCs w:val="24"/>
+        </w:rPr>
+      </w:pPr>
+      <w:r>
+        <w:rPr>
+          <w:rFonts w:ascii="Times New Roman" w:hAnsi="Times New Roman" w:cs="Times New Roman"/>
+          <w:i/>
+          <w:iCs/>
+          <w:sz w:val="24"/>
+          <w:szCs w:val="24"/>
+        </w:rPr>
+        <w:t>Al</w:t>
+      </w:r>
+      <w:r>
+        <w:rPr>
+          <w:rFonts w:ascii="Times New Roman" w:hAnsi="Times New Roman" w:cs="Times New Roman"/>
+          <w:i/>
+          <w:iCs/>
+          <w:sz w:val="24"/>
+          <w:szCs w:val="24"/>
+        </w:rPr>
+        <w:t>t</w:t>
+      </w:r>
+      <w:r>
+        <w:rPr>
+          <w:rFonts w:ascii="Times New Roman" w:hAnsi="Times New Roman" w:cs="Times New Roman"/>
+          <w:i/>
+          <w:iCs/>
+          <w:sz w:val="24"/>
+          <w:szCs w:val="24"/>
+        </w:rPr>
+        <w:t>3</w:t>
+      </w:r>
       <w:r>
         <w:rPr>
           <w:rFonts w:ascii="Times New Roman" w:hAnsi="Times New Roman" w:cs="Times New Roman"/>
@@ -979,6 +1094,7 @@
           <w:sz w:val="24"/>
           <w:szCs w:val="24"/>
         </w:rPr>
+        <w:lastRenderedPageBreak/>
         <w:t>Color of pieces used must provide – or be able to provide for color vision deficiency.</w:t>
       </w:r>
     </w:p>
@@ -1024,7 +1140,6 @@
           <w:sz w:val="28"/>
           <w:szCs w:val="28"/>
         </w:rPr>
-        <w:lastRenderedPageBreak/>
         <w:t>Open Issues:</w:t>
       </w:r>
     </w:p>
@@ -2418,6 +2533,92 @@
     </w:lvl>
   </w:abstractNum>
   <w:abstractNum w:abstractNumId="13" w15:restartNumberingAfterBreak="0">
+    <w:nsid w:val="6908177B"/>
+    <w:multiLevelType w:val="hybridMultilevel"/>
+    <w:tmpl w:val="0E762B44"/>
+    <w:lvl w:ilvl="0" w:tplc="0409000F">
+      <w:start w:val="1"/>
+      <w:numFmt w:val="decimal"/>
+      <w:lvlText w:val="%1."/>
+      <w:lvlJc w:val="left"/>
+      <w:pPr>
+        <w:ind w:left="720" w:hanging="360"/>
+      </w:pPr>
+    </w:lvl>
+    <w:lvl w:ilvl="1" w:tplc="04090019" w:tentative="1">
+      <w:start w:val="1"/>
+      <w:numFmt w:val="lowerLetter"/>
+      <w:lvlText w:val="%2."/>
+      <w:lvlJc w:val="left"/>
+      <w:pPr>
+        <w:ind w:left="1440" w:hanging="360"/>
+      </w:pPr>
+    </w:lvl>
+    <w:lvl w:ilvl="2" w:tplc="0409001B" w:tentative="1">
+      <w:start w:val="1"/>
+      <w:numFmt w:val="lowerRoman"/>
+      <w:lvlText w:val="%3."/>
+      <w:lvlJc w:val="right"/>
+      <w:pPr>
+        <w:ind w:left="2160" w:hanging="180"/>
+      </w:pPr>
+    </w:lvl>
+    <w:lvl w:ilvl="3" w:tplc="0409000F" w:tentative="1">
+      <w:start w:val="1"/>
+      <w:numFmt w:val="decimal"/>
+      <w:lvlText w:val="%4."/>
+      <w:lvlJc w:val="left"/>
+      <w:pPr>
+        <w:ind w:left="2880" w:hanging="360"/>
+      </w:pPr>
+    </w:lvl>
+    <w:lvl w:ilvl="4" w:tplc="04090019" w:tentative="1">
+      <w:start w:val="1"/>
+      <w:numFmt w:val="lowerLetter"/>
+      <w:lvlText w:val="%5."/>
+      <w:lvlJc w:val="left"/>
+      <w:pPr>
+        <w:ind w:left="3600" w:hanging="360"/>
+      </w:pPr>
+    </w:lvl>
+    <w:lvl w:ilvl="5" w:tplc="0409001B" w:tentative="1">
+      <w:start w:val="1"/>
+      <w:numFmt w:val="lowerRoman"/>
+      <w:lvlText w:val="%6."/>
+      <w:lvlJc w:val="right"/>
+      <w:pPr>
+        <w:ind w:left="4320" w:hanging="180"/>
+      </w:pPr>
+    </w:lvl>
+    <w:lvl w:ilvl="6" w:tplc="0409000F" w:tentative="1">
+      <w:start w:val="1"/>
+      <w:numFmt w:val="decimal"/>
+      <w:lvlText w:val="%7."/>
+      <w:lvlJc w:val="left"/>
+      <w:pPr>
+        <w:ind w:left="5040" w:hanging="360"/>
+      </w:pPr>
+    </w:lvl>
+    <w:lvl w:ilvl="7" w:tplc="04090019" w:tentative="1">
+      <w:start w:val="1"/>
+      <w:numFmt w:val="lowerLetter"/>
+      <w:lvlText w:val="%8."/>
+      <w:lvlJc w:val="left"/>
+      <w:pPr>
+        <w:ind w:left="5760" w:hanging="360"/>
+      </w:pPr>
+    </w:lvl>
+    <w:lvl w:ilvl="8" w:tplc="0409001B" w:tentative="1">
+      <w:start w:val="1"/>
+      <w:numFmt w:val="lowerRoman"/>
+      <w:lvlText w:val="%9."/>
+      <w:lvlJc w:val="right"/>
+      <w:pPr>
+        <w:ind w:left="6480" w:hanging="180"/>
+      </w:pPr>
+    </w:lvl>
+  </w:abstractNum>
+  <w:abstractNum w:abstractNumId="14" w15:restartNumberingAfterBreak="0">
     <w:nsid w:val="7BC61E4D"/>
     <w:multiLevelType w:val="hybridMultilevel"/>
     <w:tmpl w:val="C406CE34"/>
@@ -2531,7 +2732,7 @@
     <w:abstractNumId w:val="8"/>
   </w:num>
   <w:num w:numId="9">
-    <w:abstractNumId w:val="13"/>
+    <w:abstractNumId w:val="14"/>
   </w:num>
   <w:num w:numId="10">
     <w:abstractNumId w:val="5"/>
@@ -2547,6 +2748,9 @@
   </w:num>
   <w:num w:numId="14">
     <w:abstractNumId w:val="6"/>
+  </w:num>
+  <w:num w:numId="15">
+    <w:abstractNumId w:val="13"/>
   </w:num>
 </w:numbering>
 </file>
@@ -3297,7 +3501,7 @@
 </file>
 
 <file path=customXml/itemProps1.xml><?xml version="1.0" encoding="utf-8"?>
-<ds:datastoreItem xmlns:ds="http://schemas.openxmlformats.org/officeDocument/2006/customXml" ds:itemID="{47FB2277-8C93-4731-BE9F-7EFEDB3C3F55}">
+<ds:datastoreItem xmlns:ds="http://schemas.openxmlformats.org/officeDocument/2006/customXml" ds:itemID="{3575569A-68C9-4E16-9F08-F5F997CD0F30}">
   <ds:schemaRefs>
     <ds:schemaRef ds:uri="http://schemas.openxmlformats.org/officeDocument/2006/bibliography"/>
   </ds:schemaRefs>

</xml_diff>